<commit_message>
Relário de avaliação dos algoritmos do ep05
</commit_message>
<xml_diff>
--- a/ep05.docx
+++ b/ep05.docx
@@ -342,13 +342,7 @@
               <w:spacing w:line="240" w:lineRule="auto"/>
             </w:pPr>
             <w:r>
-              <w:t xml:space="preserve">-- O </w:t>
-            </w:r>
-            <w:r>
-              <w:t>método de medição do tempo</w:t>
-            </w:r>
-            <w:r>
-              <w:t xml:space="preserve"> adotado foi o </w:t>
+              <w:t xml:space="preserve">-- O método de medição do tempo adotado foi o </w:t>
             </w:r>
             <w:proofErr w:type="gramStart"/>
             <w:r>
@@ -1446,7 +1440,7 @@
     <w:tbl>
       <w:tblPr>
         <w:tblStyle w:val="a2"/>
-        <w:tblW w:w="8520" w:type="dxa"/>
+        <w:tblW w:w="9051" w:type="dxa"/>
         <w:tblInd w:w="720" w:type="dxa"/>
         <w:tblBorders>
           <w:top w:val="single" w:sz="8" w:space="0" w:color="000000"/>
@@ -1461,7 +1455,7 @@
       </w:tblPr>
       <w:tblGrid>
         <w:gridCol w:w="1860"/>
-        <w:gridCol w:w="6660"/>
+        <w:gridCol w:w="7191"/>
       </w:tblGrid>
       <w:tr>
         <w:tc>
@@ -1494,7 +1488,7 @@
         </w:tc>
         <w:tc>
           <w:tcPr>
-            <w:tcW w:w="6660" w:type="dxa"/>
+            <w:tcW w:w="7191" w:type="dxa"/>
             <w:shd w:val="clear" w:color="auto" w:fill="auto"/>
             <w:tcMar>
               <w:top w:w="100" w:type="dxa"/>
@@ -1552,20 +1546,23 @@
         </w:tc>
         <w:tc>
           <w:tcPr>
-            <w:tcW w:w="6660" w:type="dxa"/>
-            <w:shd w:val="clear" w:color="auto" w:fill="auto"/>
-            <w:tcMar>
-              <w:top w:w="100" w:type="dxa"/>
-              <w:left w:w="100" w:type="dxa"/>
-              <w:bottom w:w="100" w:type="dxa"/>
-              <w:right w:w="100" w:type="dxa"/>
-            </w:tcMar>
-          </w:tcPr>
-          <w:p>
-            <w:pPr>
-              <w:widowControl w:val="0"/>
-              <w:spacing w:line="240" w:lineRule="auto"/>
-            </w:pPr>
+            <w:tcW w:w="7191" w:type="dxa"/>
+            <w:shd w:val="clear" w:color="auto" w:fill="auto"/>
+            <w:tcMar>
+              <w:top w:w="100" w:type="dxa"/>
+              <w:left w:w="100" w:type="dxa"/>
+              <w:bottom w:w="100" w:type="dxa"/>
+              <w:right w:w="100" w:type="dxa"/>
+            </w:tcMar>
+          </w:tcPr>
+          <w:p>
+            <w:pPr>
+              <w:widowControl w:val="0"/>
+              <w:spacing w:line="240" w:lineRule="auto"/>
+            </w:pPr>
+            <w:r>
+              <w:t>https://github.com/Gu1lh3rm3-Arauj0/Algoritmos-e-Estruturas-de-Dados-I/blob/master/ep05%20-%20InsertionSort.c</w:t>
+            </w:r>
           </w:p>
         </w:tc>
       </w:tr>
@@ -1601,23 +1598,29 @@
         </w:tc>
         <w:tc>
           <w:tcPr>
-            <w:tcW w:w="6660" w:type="dxa"/>
-            <w:shd w:val="clear" w:color="auto" w:fill="auto"/>
-            <w:tcMar>
-              <w:top w:w="100" w:type="dxa"/>
-              <w:left w:w="100" w:type="dxa"/>
-              <w:bottom w:w="100" w:type="dxa"/>
-              <w:right w:w="100" w:type="dxa"/>
-            </w:tcMar>
-          </w:tcPr>
-          <w:p>
-            <w:pPr>
-              <w:widowControl w:val="0"/>
-              <w:spacing w:line="240" w:lineRule="auto"/>
-              <w:rPr>
-                <w:b/>
-              </w:rPr>
-            </w:pPr>
+            <w:tcW w:w="7191" w:type="dxa"/>
+            <w:shd w:val="clear" w:color="auto" w:fill="auto"/>
+            <w:tcMar>
+              <w:top w:w="100" w:type="dxa"/>
+              <w:left w:w="100" w:type="dxa"/>
+              <w:bottom w:w="100" w:type="dxa"/>
+              <w:right w:w="100" w:type="dxa"/>
+            </w:tcMar>
+          </w:tcPr>
+          <w:p>
+            <w:pPr>
+              <w:widowControl w:val="0"/>
+              <w:spacing w:line="240" w:lineRule="auto"/>
+              <w:rPr>
+                <w:bCs/>
+              </w:rPr>
+            </w:pPr>
+            <w:r>
+              <w:rPr>
+                <w:bCs/>
+              </w:rPr>
+              <w:t>https://github.com/Gu1lh3rm3-Arauj0/Algoritmos-e-Estruturas-de-Dados-I/blob/master/ep05%20-%20SelectionSort.c</w:t>
+            </w:r>
           </w:p>
         </w:tc>
       </w:tr>
@@ -1653,23 +1656,29 @@
         </w:tc>
         <w:tc>
           <w:tcPr>
-            <w:tcW w:w="6660" w:type="dxa"/>
-            <w:shd w:val="clear" w:color="auto" w:fill="auto"/>
-            <w:tcMar>
-              <w:top w:w="100" w:type="dxa"/>
-              <w:left w:w="100" w:type="dxa"/>
-              <w:bottom w:w="100" w:type="dxa"/>
-              <w:right w:w="100" w:type="dxa"/>
-            </w:tcMar>
-          </w:tcPr>
-          <w:p>
-            <w:pPr>
-              <w:widowControl w:val="0"/>
-              <w:spacing w:line="240" w:lineRule="auto"/>
-              <w:rPr>
-                <w:b/>
-              </w:rPr>
-            </w:pPr>
+            <w:tcW w:w="7191" w:type="dxa"/>
+            <w:shd w:val="clear" w:color="auto" w:fill="auto"/>
+            <w:tcMar>
+              <w:top w:w="100" w:type="dxa"/>
+              <w:left w:w="100" w:type="dxa"/>
+              <w:bottom w:w="100" w:type="dxa"/>
+              <w:right w:w="100" w:type="dxa"/>
+            </w:tcMar>
+          </w:tcPr>
+          <w:p>
+            <w:pPr>
+              <w:widowControl w:val="0"/>
+              <w:spacing w:line="240" w:lineRule="auto"/>
+              <w:rPr>
+                <w:bCs/>
+              </w:rPr>
+            </w:pPr>
+            <w:r>
+              <w:rPr>
+                <w:bCs/>
+              </w:rPr>
+              <w:t>https://github.com/Gu1lh3rm3-Arauj0/Algoritmos-e-Estruturas-de-Dados-I/blob/master/ep05%20-%20Mergesort.c</w:t>
+            </w:r>
           </w:p>
         </w:tc>
       </w:tr>
@@ -1705,23 +1714,29 @@
         </w:tc>
         <w:tc>
           <w:tcPr>
-            <w:tcW w:w="6660" w:type="dxa"/>
-            <w:shd w:val="clear" w:color="auto" w:fill="auto"/>
-            <w:tcMar>
-              <w:top w:w="100" w:type="dxa"/>
-              <w:left w:w="100" w:type="dxa"/>
-              <w:bottom w:w="100" w:type="dxa"/>
-              <w:right w:w="100" w:type="dxa"/>
-            </w:tcMar>
-          </w:tcPr>
-          <w:p>
-            <w:pPr>
-              <w:widowControl w:val="0"/>
-              <w:spacing w:line="240" w:lineRule="auto"/>
-              <w:rPr>
-                <w:b/>
-              </w:rPr>
-            </w:pPr>
+            <w:tcW w:w="7191" w:type="dxa"/>
+            <w:shd w:val="clear" w:color="auto" w:fill="auto"/>
+            <w:tcMar>
+              <w:top w:w="100" w:type="dxa"/>
+              <w:left w:w="100" w:type="dxa"/>
+              <w:bottom w:w="100" w:type="dxa"/>
+              <w:right w:w="100" w:type="dxa"/>
+            </w:tcMar>
+          </w:tcPr>
+          <w:p>
+            <w:pPr>
+              <w:widowControl w:val="0"/>
+              <w:spacing w:line="240" w:lineRule="auto"/>
+              <w:rPr>
+                <w:bCs/>
+              </w:rPr>
+            </w:pPr>
+            <w:r>
+              <w:rPr>
+                <w:bCs/>
+              </w:rPr>
+              <w:t>https://github.com/Gu1lh3rm3-Arauj0/Algoritmos-e-Estruturas-de-Dados-I/blob/master/ep05%20-%20HeapSort.c</w:t>
+            </w:r>
           </w:p>
         </w:tc>
       </w:tr>
@@ -1757,23 +1772,29 @@
         </w:tc>
         <w:tc>
           <w:tcPr>
-            <w:tcW w:w="6660" w:type="dxa"/>
-            <w:shd w:val="clear" w:color="auto" w:fill="auto"/>
-            <w:tcMar>
-              <w:top w:w="100" w:type="dxa"/>
-              <w:left w:w="100" w:type="dxa"/>
-              <w:bottom w:w="100" w:type="dxa"/>
-              <w:right w:w="100" w:type="dxa"/>
-            </w:tcMar>
-          </w:tcPr>
-          <w:p>
-            <w:pPr>
-              <w:widowControl w:val="0"/>
-              <w:spacing w:line="240" w:lineRule="auto"/>
-              <w:rPr>
-                <w:b/>
-              </w:rPr>
-            </w:pPr>
+            <w:tcW w:w="7191" w:type="dxa"/>
+            <w:shd w:val="clear" w:color="auto" w:fill="auto"/>
+            <w:tcMar>
+              <w:top w:w="100" w:type="dxa"/>
+              <w:left w:w="100" w:type="dxa"/>
+              <w:bottom w:w="100" w:type="dxa"/>
+              <w:right w:w="100" w:type="dxa"/>
+            </w:tcMar>
+          </w:tcPr>
+          <w:p>
+            <w:pPr>
+              <w:widowControl w:val="0"/>
+              <w:spacing w:line="240" w:lineRule="auto"/>
+              <w:rPr>
+                <w:bCs/>
+              </w:rPr>
+            </w:pPr>
+            <w:r>
+              <w:rPr>
+                <w:bCs/>
+              </w:rPr>
+              <w:t>https://github.com/Gu1lh3rm3-Arauj0/Algoritmos-e-Estruturas-de-Dados-I/blob/master/ep05%20-%20Quicksort.c</w:t>
+            </w:r>
           </w:p>
         </w:tc>
       </w:tr>

</xml_diff>